<commit_message>
UDP loopback update to use Heartbeat instead of handshake
</commit_message>
<xml_diff>
--- a/docs/Lunar Mining Onboard Loopback Packet Structure.docx
+++ b/docs/Lunar Mining Onboard Loopback Packet Structure.docx
@@ -118,7 +118,16 @@
         <w:jc w:val="both"/>
       </w:pPr>
       <w:r>
-        <w:t xml:space="preserve">The AI subsystem and the communications subsystem will each only listen on a single UDP Loopback port. All other message routing must be handled internally. </w:t>
+        <w:t>The C</w:t>
+      </w:r>
+      <w:r>
+        <w:t>ommunications subsystem will</w:t>
+      </w:r>
+      <w:r>
+        <w:t xml:space="preserve"> </w:t>
+      </w:r>
+      <w:r>
+        <w:t xml:space="preserve">only listen on a single UDP Loopback port. All other message routing must be handled internally. </w:t>
       </w:r>
     </w:p>
     <w:p>
@@ -126,28 +135,144 @@
         <w:jc w:val="both"/>
       </w:pPr>
       <w:r>
-        <w:t>The AI subsystem</w:t>
-      </w:r>
-      <w:r>
-        <w:t xml:space="preserve"> will listen on port 10001</w:t>
-      </w:r>
-      <w:r>
-        <w:t>.</w:t>
+        <w:t xml:space="preserve">The AI subsystem will listen on two different UDP Loopback ports. The first port will be for all traffic except camera data. The second port will be exclusively used for camera data. </w:t>
       </w:r>
     </w:p>
+    <w:tbl>
+      <w:tblPr>
+        <w:tblStyle w:val="TableGrid"/>
+        <w:tblW w:w="0" w:type="auto"/>
+        <w:tblLook w:val="04A0" w:firstRow="1" w:lastRow="0" w:firstColumn="1" w:lastColumn="0" w:noHBand="0" w:noVBand="1"/>
+      </w:tblPr>
+      <w:tblGrid>
+        <w:gridCol w:w="4675"/>
+        <w:gridCol w:w="4675"/>
+      </w:tblGrid>
+      <w:tr>
+        <w:tc>
+          <w:tcPr>
+            <w:tcW w:w="4675" w:type="dxa"/>
+            <w:vAlign w:val="center"/>
+          </w:tcPr>
+          <w:p>
+            <w:pPr>
+              <w:jc w:val="center"/>
+            </w:pPr>
+            <w:r>
+              <w:t>Port Number</w:t>
+            </w:r>
+          </w:p>
+        </w:tc>
+        <w:tc>
+          <w:tcPr>
+            <w:tcW w:w="4675" w:type="dxa"/>
+            <w:vAlign w:val="center"/>
+          </w:tcPr>
+          <w:p>
+            <w:pPr>
+              <w:jc w:val="center"/>
+            </w:pPr>
+            <w:r>
+              <w:t>Purpose</w:t>
+            </w:r>
+          </w:p>
+        </w:tc>
+      </w:tr>
+      <w:tr>
+        <w:tc>
+          <w:tcPr>
+            <w:tcW w:w="4675" w:type="dxa"/>
+            <w:vAlign w:val="center"/>
+          </w:tcPr>
+          <w:p>
+            <w:pPr>
+              <w:jc w:val="center"/>
+            </w:pPr>
+            <w:r>
+              <w:t>10000</w:t>
+            </w:r>
+          </w:p>
+        </w:tc>
+        <w:tc>
+          <w:tcPr>
+            <w:tcW w:w="4675" w:type="dxa"/>
+            <w:vAlign w:val="center"/>
+          </w:tcPr>
+          <w:p>
+            <w:pPr>
+              <w:jc w:val="center"/>
+            </w:pPr>
+            <w:r>
+              <w:t>Communications Subsystem Listening Port</w:t>
+            </w:r>
+          </w:p>
+        </w:tc>
+      </w:tr>
+      <w:tr>
+        <w:tc>
+          <w:tcPr>
+            <w:tcW w:w="4675" w:type="dxa"/>
+            <w:vAlign w:val="center"/>
+          </w:tcPr>
+          <w:p>
+            <w:pPr>
+              <w:jc w:val="center"/>
+            </w:pPr>
+            <w:r>
+              <w:t>10001</w:t>
+            </w:r>
+          </w:p>
+        </w:tc>
+        <w:tc>
+          <w:tcPr>
+            <w:tcW w:w="4675" w:type="dxa"/>
+            <w:vAlign w:val="center"/>
+          </w:tcPr>
+          <w:p>
+            <w:pPr>
+              <w:jc w:val="center"/>
+            </w:pPr>
+            <w:r>
+              <w:t>AI General Purpose Listening Port</w:t>
+            </w:r>
+          </w:p>
+        </w:tc>
+      </w:tr>
+      <w:tr>
+        <w:tc>
+          <w:tcPr>
+            <w:tcW w:w="4675" w:type="dxa"/>
+            <w:vAlign w:val="center"/>
+          </w:tcPr>
+          <w:p>
+            <w:pPr>
+              <w:jc w:val="center"/>
+            </w:pPr>
+            <w:r>
+              <w:t>10002</w:t>
+            </w:r>
+          </w:p>
+        </w:tc>
+        <w:tc>
+          <w:tcPr>
+            <w:tcW w:w="4675" w:type="dxa"/>
+            <w:vAlign w:val="center"/>
+          </w:tcPr>
+          <w:p>
+            <w:pPr>
+              <w:jc w:val="center"/>
+            </w:pPr>
+            <w:r>
+              <w:t>AI Camera Data Listening Port</w:t>
+            </w:r>
+          </w:p>
+        </w:tc>
+      </w:tr>
+    </w:tbl>
     <w:p>
       <w:pPr>
         <w:jc w:val="both"/>
       </w:pPr>
-      <w:r>
-        <w:t>The communications sub</w:t>
-      </w:r>
-      <w:r>
-        <w:t>system will listen on port 10000</w:t>
-      </w:r>
-      <w:r>
-        <w:t>.</w:t>
-      </w:r>
     </w:p>
     <w:p>
       <w:pPr>
@@ -161,7 +286,13 @@
         <w:rPr>
           <w:color w:val="auto"/>
         </w:rPr>
-        <w:t>UDP Startup Handshake</w:t>
+        <w:t xml:space="preserve">UDP </w:t>
+      </w:r>
+      <w:r>
+        <w:rPr>
+          <w:color w:val="auto"/>
+        </w:rPr>
+        <w:t>Heartbeat</w:t>
       </w:r>
     </w:p>
     <w:p>
@@ -169,28 +300,7 @@
         <w:jc w:val="both"/>
       </w:pPr>
       <w:r>
-        <w:t>To</w:t>
-      </w:r>
-      <w:r>
-        <w:t xml:space="preserve"> determine if both subsystems have finished booting, </w:t>
-      </w:r>
-      <w:r>
-        <w:t xml:space="preserve">both the communications and the AI subsystems will participate in a startup handshake before the AI subsystem starts performing any calculations. </w:t>
-      </w:r>
-    </w:p>
-    <w:p>
-      <w:pPr>
-        <w:pStyle w:val="Heading2"/>
-        <w:jc w:val="both"/>
-        <w:rPr>
-          <w:color w:val="auto"/>
-        </w:rPr>
-      </w:pPr>
-      <w:r>
-        <w:rPr>
-          <w:color w:val="auto"/>
-        </w:rPr>
-        <w:t>AI Subsystem Startup</w:t>
+        <w:t xml:space="preserve">For the communications subsystem to determine when the AI subsystem is up and running, and vice versa, the communications subsystem will periodically poll the AI subsystem to see if it is alive. </w:t>
       </w:r>
     </w:p>
     <w:p>
@@ -198,45 +308,7 @@
         <w:jc w:val="both"/>
       </w:pPr>
       <w:r>
-        <w:t xml:space="preserve">The AI subsystem should </w:t>
-      </w:r>
-      <w:r>
-        <w:t>perform the following actions on startup</w:t>
-      </w:r>
-    </w:p>
-    <w:p>
-      <w:pPr>
-        <w:pStyle w:val="ListParagraph"/>
-        <w:numPr>
-          <w:ilvl w:val="0"/>
-          <w:numId w:val="2"/>
-        </w:numPr>
-        <w:jc w:val="both"/>
-      </w:pPr>
-      <w:r>
-        <w:t xml:space="preserve">Broadcast ALIVE packet to </w:t>
-      </w:r>
-      <w:r>
-        <w:t xml:space="preserve">either all </w:t>
-      </w:r>
-      <w:r>
-        <w:t xml:space="preserve">UDP </w:t>
-      </w:r>
-      <w:r>
-        <w:t>Loopback ports or specifically to port 10000</w:t>
-      </w:r>
-    </w:p>
-    <w:p>
-      <w:pPr>
-        <w:pStyle w:val="ListParagraph"/>
-        <w:numPr>
-          <w:ilvl w:val="0"/>
-          <w:numId w:val="2"/>
-        </w:numPr>
-        <w:jc w:val="both"/>
-      </w:pPr>
-      <w:r>
-        <w:t>On receiving an ACK packet, start performing normal operations</w:t>
+        <w:t xml:space="preserve">The AI subsystem will constantly listen for the QUERY_HEARTBEAT packet. On receiving a QUERY_HEARTBEAT packet, the AI subsystem will respond with a REPORT_HEARTBEAT packet. </w:t>
       </w:r>
     </w:p>
     <w:p>
@@ -244,167 +316,24 @@
         <w:jc w:val="both"/>
       </w:pPr>
       <w:r>
-        <w:t>The following is an example state machine implementing the AI subsystem startup protocol</w:t>
+        <w:t xml:space="preserve">The communications subsystem will broadcast a QUERY_HEARTBEAT packet to all </w:t>
       </w:r>
+      <w:r>
+        <w:t xml:space="preserve">known subsystem UDP ports once every second. </w:t>
+      </w:r>
+      <w:bookmarkStart w:id="0" w:name="_GoBack"/>
+      <w:bookmarkEnd w:id="0"/>
     </w:p>
     <w:p>
       <w:pPr>
-        <w:jc w:val="center"/>
-      </w:pPr>
-      <w:r>
         <w:rPr>
-          <w:noProof/>
-        </w:rPr>
-        <w:drawing>
-          <wp:inline distT="0" distB="0" distL="0" distR="0" wp14:anchorId="5C04A380" wp14:editId="157E856E">
-            <wp:extent cx="5943600" cy="2029460"/>
-            <wp:effectExtent l="0" t="0" r="0" b="8890"/>
-            <wp:docPr id="13" name="Picture 13"/>
-            <wp:cNvGraphicFramePr>
-              <a:graphicFrameLocks xmlns:a="http://schemas.openxmlformats.org/drawingml/2006/main" noChangeAspect="1"/>
-            </wp:cNvGraphicFramePr>
-            <a:graphic xmlns:a="http://schemas.openxmlformats.org/drawingml/2006/main">
-              <a:graphicData uri="http://schemas.openxmlformats.org/drawingml/2006/picture">
-                <pic:pic xmlns:pic="http://schemas.openxmlformats.org/drawingml/2006/picture">
-                  <pic:nvPicPr>
-                    <pic:cNvPr id="13" name="startup_fsm_ai.png"/>
-                    <pic:cNvPicPr/>
-                  </pic:nvPicPr>
-                  <pic:blipFill>
-                    <a:blip r:embed="rId5">
-                      <a:extLst>
-                        <a:ext uri="{28A0092B-C50C-407E-A947-70E740481C1C}">
-                          <a14:useLocalDpi xmlns:a14="http://schemas.microsoft.com/office/drawing/2010/main" val="0"/>
-                        </a:ext>
-                      </a:extLst>
-                    </a:blip>
-                    <a:stretch>
-                      <a:fillRect/>
-                    </a:stretch>
-                  </pic:blipFill>
-                  <pic:spPr>
-                    <a:xfrm>
-                      <a:off x="0" y="0"/>
-                      <a:ext cx="5943600" cy="2029460"/>
-                    </a:xfrm>
-                    <a:prstGeom prst="rect">
-                      <a:avLst/>
-                    </a:prstGeom>
-                  </pic:spPr>
-                </pic:pic>
-              </a:graphicData>
-            </a:graphic>
-          </wp:inline>
-        </w:drawing>
-      </w:r>
-    </w:p>
-    <w:p>
-      <w:pPr>
-        <w:pStyle w:val="Heading2"/>
-        <w:rPr>
-          <w:color w:val="auto"/>
+          <w:rFonts w:asciiTheme="majorHAnsi" w:eastAsiaTheme="majorEastAsia" w:hAnsiTheme="majorHAnsi" w:cstheme="majorBidi"/>
+          <w:sz w:val="32"/>
+          <w:szCs w:val="32"/>
         </w:rPr>
       </w:pPr>
       <w:r>
-        <w:rPr>
-          <w:color w:val="auto"/>
-        </w:rPr>
-        <w:lastRenderedPageBreak/>
-        <w:t>Communications Subsystem Startup</w:t>
-      </w:r>
-    </w:p>
-    <w:p>
-      <w:r>
-        <w:t>The communications subsystem should perform the following actions on startup</w:t>
-      </w:r>
-    </w:p>
-    <w:p>
-      <w:pPr>
-        <w:pStyle w:val="ListParagraph"/>
-        <w:numPr>
-          <w:ilvl w:val="0"/>
-          <w:numId w:val="3"/>
-        </w:numPr>
-      </w:pPr>
-      <w:r>
-        <w:t>Listen for ALIVE packet on all UDP Loopback ports, or specifically on port 10000</w:t>
-      </w:r>
-    </w:p>
-    <w:p>
-      <w:pPr>
-        <w:pStyle w:val="ListParagraph"/>
-        <w:numPr>
-          <w:ilvl w:val="0"/>
-          <w:numId w:val="3"/>
-        </w:numPr>
-      </w:pPr>
-      <w:r>
-        <w:t>On receiving an ALIVE packet, send a single ACK packet to the origin of the ALIVE packet</w:t>
-      </w:r>
-    </w:p>
-    <w:p>
-      <w:pPr>
-        <w:pStyle w:val="ListParagraph"/>
-        <w:numPr>
-          <w:ilvl w:val="0"/>
-          <w:numId w:val="3"/>
-        </w:numPr>
-      </w:pPr>
-      <w:r>
-        <w:t>Start performing normal operations</w:t>
-      </w:r>
-    </w:p>
-    <w:p>
-      <w:r>
-        <w:t>The following is an example state machine implementing the communications subsystem startup protocol</w:t>
-      </w:r>
-    </w:p>
-    <w:p>
-      <w:r>
-        <w:rPr>
-          <w:noProof/>
-        </w:rPr>
-        <w:drawing>
-          <wp:inline distT="0" distB="0" distL="0" distR="0" wp14:anchorId="6FD079C0" wp14:editId="7E1499F3">
-            <wp:extent cx="5943600" cy="1219200"/>
-            <wp:effectExtent l="0" t="0" r="0" b="0"/>
-            <wp:docPr id="12" name="Picture 12"/>
-            <wp:cNvGraphicFramePr>
-              <a:graphicFrameLocks xmlns:a="http://schemas.openxmlformats.org/drawingml/2006/main" noChangeAspect="1"/>
-            </wp:cNvGraphicFramePr>
-            <a:graphic xmlns:a="http://schemas.openxmlformats.org/drawingml/2006/main">
-              <a:graphicData uri="http://schemas.openxmlformats.org/drawingml/2006/picture">
-                <pic:pic xmlns:pic="http://schemas.openxmlformats.org/drawingml/2006/picture">
-                  <pic:nvPicPr>
-                    <pic:cNvPr id="12" name="startup_fsm_comms.png"/>
-                    <pic:cNvPicPr/>
-                  </pic:nvPicPr>
-                  <pic:blipFill>
-                    <a:blip r:embed="rId6" cstate="print">
-                      <a:extLst>
-                        <a:ext uri="{28A0092B-C50C-407E-A947-70E740481C1C}">
-                          <a14:useLocalDpi xmlns:a14="http://schemas.microsoft.com/office/drawing/2010/main" val="0"/>
-                        </a:ext>
-                      </a:extLst>
-                    </a:blip>
-                    <a:stretch>
-                      <a:fillRect/>
-                    </a:stretch>
-                  </pic:blipFill>
-                  <pic:spPr>
-                    <a:xfrm>
-                      <a:off x="0" y="0"/>
-                      <a:ext cx="5943600" cy="1219200"/>
-                    </a:xfrm>
-                    <a:prstGeom prst="rect">
-                      <a:avLst/>
-                    </a:prstGeom>
-                  </pic:spPr>
-                </pic:pic>
-              </a:graphicData>
-            </a:graphic>
-          </wp:inline>
-        </w:drawing>
+        <w:br w:type="page"/>
       </w:r>
     </w:p>
     <w:p>
@@ -418,6 +347,7 @@
         <w:rPr>
           <w:color w:val="auto"/>
         </w:rPr>
+        <w:lastRenderedPageBreak/>
         <w:t>UDP Packets</w:t>
       </w:r>
     </w:p>
@@ -618,7 +548,7 @@
               <w:jc w:val="center"/>
             </w:pPr>
             <w:r>
-              <w:t>0xBE</w:t>
+              <w:t>0xAB</w:t>
             </w:r>
           </w:p>
         </w:tc>
@@ -682,7 +612,7 @@
               <w:jc w:val="center"/>
             </w:pPr>
             <w:r>
-              <w:t>0xAD</w:t>
+              <w:t>0x7F</w:t>
             </w:r>
           </w:p>
         </w:tc>
@@ -715,11 +645,11 @@
         <w:tblLook w:val="04A0" w:firstRow="1" w:lastRow="0" w:firstColumn="1" w:lastColumn="0" w:noHBand="0" w:noVBand="1"/>
       </w:tblPr>
       <w:tblGrid>
-        <w:gridCol w:w="1102"/>
-        <w:gridCol w:w="1223"/>
-        <w:gridCol w:w="1905"/>
-        <w:gridCol w:w="1112"/>
-        <w:gridCol w:w="993"/>
+        <w:gridCol w:w="1093"/>
+        <w:gridCol w:w="1277"/>
+        <w:gridCol w:w="1871"/>
+        <w:gridCol w:w="1103"/>
+        <w:gridCol w:w="991"/>
         <w:gridCol w:w="1772"/>
         <w:gridCol w:w="1243"/>
       </w:tblGrid>
@@ -909,7 +839,7 @@
               <w:jc w:val="center"/>
             </w:pPr>
             <w:r>
-              <w:t>0x00</w:t>
+              <w:t>0x14</w:t>
             </w:r>
           </w:p>
         </w:tc>
@@ -923,7 +853,7 @@
               <w:jc w:val="center"/>
             </w:pPr>
             <w:r>
-              <w:t>ACK</w:t>
+              <w:t>QUERY HEARTBEAT</w:t>
             </w:r>
           </w:p>
         </w:tc>
@@ -937,7 +867,7 @@
               <w:jc w:val="center"/>
             </w:pPr>
             <w:r>
-              <w:t>General purpose acknowledgement</w:t>
+              <w:t>Poll to see if a subsystem is active</w:t>
             </w:r>
           </w:p>
         </w:tc>
@@ -1012,7 +942,7 @@
               <w:jc w:val="center"/>
             </w:pPr>
             <w:r>
-              <w:t>0x01</w:t>
+              <w:t>0x44</w:t>
             </w:r>
           </w:p>
         </w:tc>
@@ -1026,7 +956,7 @@
               <w:jc w:val="center"/>
             </w:pPr>
             <w:r>
-              <w:t>ALIVE</w:t>
+              <w:t>REPORT HEARTBEAT</w:t>
             </w:r>
           </w:p>
         </w:tc>
@@ -1040,7 +970,7 @@
               <w:jc w:val="center"/>
             </w:pPr>
             <w:r>
-              <w:t>General purpose heartbeat</w:t>
+              <w:t>Response to report a subsystem is active</w:t>
             </w:r>
           </w:p>
         </w:tc>
@@ -1216,7 +1146,7 @@
               <w:jc w:val="center"/>
             </w:pPr>
             <w:r>
-              <w:t>0x03</w:t>
+              <w:t>0x45</w:t>
             </w:r>
           </w:p>
         </w:tc>
@@ -1296,11 +1226,7 @@
               <w:t>, centimeters from center of collection bin</w:t>
             </w:r>
             <w:r>
-              <w:t xml:space="preserve">. When facing </w:t>
-            </w:r>
-            <w:r>
-              <w:lastRenderedPageBreak/>
-              <w:t xml:space="preserve">directly away from collection bin, left is positive and right is negative. </w:t>
+              <w:t xml:space="preserve">. When facing directly away from collection bin, left is positive and right is negative. </w:t>
             </w:r>
           </w:p>
         </w:tc>
@@ -1314,7 +1240,6 @@
               <w:jc w:val="center"/>
             </w:pPr>
             <w:r>
-              <w:lastRenderedPageBreak/>
               <w:t>Current location x-coordinate, most significant byte</w:t>
             </w:r>
           </w:p>
@@ -1408,13 +1333,7 @@
               <w:jc w:val="center"/>
             </w:pPr>
             <w:r>
-              <w:t xml:space="preserve">Current location x-coordinate, </w:t>
-            </w:r>
-            <w:r>
-              <w:t xml:space="preserve">least </w:t>
-            </w:r>
-            <w:r>
-              <w:t>significant byte</w:t>
+              <w:t>Current location x-coordinate, least significant byte</w:t>
             </w:r>
           </w:p>
         </w:tc>
@@ -1609,13 +1528,11 @@
               <w:jc w:val="center"/>
             </w:pPr>
             <w:r>
-              <w:t xml:space="preserve">Current location y-coordinate, </w:t>
-            </w:r>
-            <w:r>
-              <w:t>least</w:t>
-            </w:r>
-            <w:r>
-              <w:t xml:space="preserve"> significant byte</w:t>
+              <w:t>Current location y-</w:t>
+            </w:r>
+            <w:r>
+              <w:lastRenderedPageBreak/>
+              <w:t>coordinate, least significant byte</w:t>
             </w:r>
           </w:p>
         </w:tc>
@@ -1723,10 +1640,7 @@
               <w:jc w:val="center"/>
             </w:pPr>
             <w:r>
-              <w:t>Current heading</w:t>
-            </w:r>
-            <w:r>
-              <w:t>, most significant byte</w:t>
+              <w:t>Current heading, most significant byte</w:t>
             </w:r>
           </w:p>
         </w:tc>
@@ -1839,7 +1753,7 @@
               <w:jc w:val="center"/>
             </w:pPr>
             <w:r>
-              <w:t>0x04</w:t>
+              <w:t>0x46</w:t>
             </w:r>
           </w:p>
         </w:tc>
@@ -2286,7 +2200,11 @@
               <w:jc w:val="center"/>
             </w:pPr>
             <w:r>
-              <w:t xml:space="preserve">Two’s Complement, degrees from facing directly away from collection bin. Clockwise is positive, counterclockwise is negative. Capped between -180 and +180. </w:t>
+              <w:t xml:space="preserve">Two’s Complement, </w:t>
+            </w:r>
+            <w:r>
+              <w:lastRenderedPageBreak/>
+              <w:t xml:space="preserve">degrees from facing directly away from collection bin. Clockwise is positive, counterclockwise is negative. Capped between -180 and +180. </w:t>
             </w:r>
           </w:p>
         </w:tc>
@@ -2300,7 +2218,12 @@
               <w:jc w:val="center"/>
             </w:pPr>
             <w:r>
-              <w:t>Current heading, most significant byte</w:t>
+              <w:lastRenderedPageBreak/>
+              <w:t xml:space="preserve">Current heading, </w:t>
+            </w:r>
+            <w:r>
+              <w:lastRenderedPageBreak/>
+              <w:t>most significant byte</w:t>
             </w:r>
           </w:p>
         </w:tc>
@@ -2412,7 +2335,7 @@
               <w:jc w:val="center"/>
             </w:pPr>
             <w:r>
-              <w:t>0x05</w:t>
+              <w:t>0x47</w:t>
             </w:r>
           </w:p>
         </w:tc>
@@ -2593,13 +2516,7 @@
               <w:jc w:val="center"/>
             </w:pPr>
             <w:r>
-              <w:t xml:space="preserve">Left-front wheel, </w:t>
-            </w:r>
-            <w:r>
-              <w:t>least</w:t>
-            </w:r>
-            <w:r>
-              <w:t xml:space="preserve"> significant byte</w:t>
+              <w:t>Left-front wheel, least significant byte</w:t>
             </w:r>
           </w:p>
         </w:tc>
@@ -2695,16 +2612,7 @@
               <w:jc w:val="center"/>
             </w:pPr>
             <w:r>
-              <w:t>Right</w:t>
-            </w:r>
-            <w:r>
-              <w:t xml:space="preserve">-front wheel, </w:t>
-            </w:r>
-            <w:r>
-              <w:t>most</w:t>
-            </w:r>
-            <w:r>
-              <w:t xml:space="preserve"> significant byte</w:t>
+              <w:t>Right-front wheel, most significant byte</w:t>
             </w:r>
           </w:p>
         </w:tc>
@@ -2797,11 +2705,7 @@
               <w:jc w:val="center"/>
             </w:pPr>
             <w:r>
-              <w:t xml:space="preserve">Right-front wheel, least </w:t>
-            </w:r>
-            <w:r>
-              <w:lastRenderedPageBreak/>
-              <w:t>significant byte</w:t>
+              <w:t>Right-front wheel, least significant byte</w:t>
             </w:r>
           </w:p>
         </w:tc>
@@ -2897,16 +2801,7 @@
               <w:jc w:val="center"/>
             </w:pPr>
             <w:r>
-              <w:t>Left</w:t>
-            </w:r>
-            <w:r>
-              <w:t>-</w:t>
-            </w:r>
-            <w:r>
-              <w:t>back</w:t>
-            </w:r>
-            <w:r>
-              <w:t xml:space="preserve"> wheel, most significant byte</w:t>
+              <w:t>Left-back wheel, most significant byte</w:t>
             </w:r>
           </w:p>
         </w:tc>
@@ -2999,13 +2894,7 @@
               <w:jc w:val="center"/>
             </w:pPr>
             <w:r>
-              <w:t xml:space="preserve">Left-back wheel, </w:t>
-            </w:r>
-            <w:r>
-              <w:t>least</w:t>
-            </w:r>
-            <w:r>
-              <w:t xml:space="preserve"> significant byte</w:t>
+              <w:t>Left-back wheel, least significant byte</w:t>
             </w:r>
           </w:p>
         </w:tc>
@@ -3087,7 +2976,11 @@
               <w:jc w:val="center"/>
             </w:pPr>
             <w:r>
-              <w:t>Two’s complement, encoder ticks since last reading</w:t>
+              <w:t xml:space="preserve">Two’s complement, </w:t>
+            </w:r>
+            <w:r>
+              <w:lastRenderedPageBreak/>
+              <w:t>encoder ticks since last reading</w:t>
             </w:r>
           </w:p>
         </w:tc>
@@ -3101,10 +2994,12 @@
               <w:jc w:val="center"/>
             </w:pPr>
             <w:r>
-              <w:t>Right</w:t>
-            </w:r>
-            <w:r>
-              <w:t>-back wheel, most significant byte</w:t>
+              <w:lastRenderedPageBreak/>
+              <w:t xml:space="preserve">Right-back wheel, </w:t>
+            </w:r>
+            <w:r>
+              <w:lastRenderedPageBreak/>
+              <w:t>most significant byte</w:t>
             </w:r>
           </w:p>
         </w:tc>
@@ -3197,13 +3092,7 @@
               <w:jc w:val="center"/>
             </w:pPr>
             <w:r>
-              <w:t xml:space="preserve">Right-back wheel, </w:t>
-            </w:r>
-            <w:r>
-              <w:t>least</w:t>
-            </w:r>
-            <w:r>
-              <w:t xml:space="preserve"> significant byte</w:t>
+              <w:t>Right-back wheel, least significant byte</w:t>
             </w:r>
           </w:p>
         </w:tc>
@@ -3392,16 +3281,7 @@
               <w:jc w:val="center"/>
             </w:pPr>
             <w:r>
-              <w:t>Left</w:t>
-            </w:r>
-            <w:r>
-              <w:t xml:space="preserve"> linear actuator, </w:t>
-            </w:r>
-            <w:r>
-              <w:t>least</w:t>
-            </w:r>
-            <w:r>
-              <w:t xml:space="preserve"> significant byte</w:t>
+              <w:t>Left linear actuator, least significant byte</w:t>
             </w:r>
           </w:p>
         </w:tc>
@@ -3593,16 +3473,11 @@
               <w:jc w:val="center"/>
             </w:pPr>
             <w:r>
-              <w:t>Right</w:t>
-            </w:r>
-            <w:r>
-              <w:t xml:space="preserve"> linear actuator, </w:t>
+              <w:t xml:space="preserve">Right linear actuator, </w:t>
             </w:r>
             <w:r>
               <w:t>least</w:t>
             </w:r>
-            <w:bookmarkStart w:id="0" w:name="_GoBack"/>
-            <w:bookmarkEnd w:id="0"/>
             <w:r>
               <w:t xml:space="preserve"> significant byte</w:t>
             </w:r>
@@ -4345,6 +4220,7 @@
   <w:style w:type="character" w:default="1" w:styleId="DefaultParagraphFont">
     <w:name w:val="Default Paragraph Font"/>
     <w:uiPriority w:val="1"/>
+    <w:semiHidden/>
     <w:unhideWhenUsed/>
   </w:style>
   <w:style w:type="table" w:default="1" w:styleId="TableNormal">

</xml_diff>